<commit_message>
Se agregó el pdf
Agregue el pdf del informe
</commit_message>
<xml_diff>
--- a/Lab1_Carrera/Lab1_Carrera_18640.docx
+++ b/Lab1_Carrera/Lab1_Carrera_18640.docx
@@ -352,14 +352,7 @@
           <w:sz w:val="24"/>
           <w:szCs w:val="24"/>
         </w:rPr>
-        <w:t>en la posición que indica el contador del jugador 2</w:t>
-      </w:r>
-      <w:r>
-        <w:rPr>
-          <w:sz w:val="24"/>
-          <w:szCs w:val="24"/>
-        </w:rPr>
-        <w:t xml:space="preserve"> </w:t>
+        <w:t xml:space="preserve">en la posición que indica el contador del jugador 2 </w:t>
       </w:r>
       <w:r>
         <w:rPr>
@@ -2089,6 +2082,7 @@
         <w:rPr>
           <w:sz w:val="24"/>
           <w:szCs w:val="24"/>
+          <w:lang w:val="en-US"/>
         </w:rPr>
       </w:pPr>
       <w:r>
@@ -2099,6 +2093,67 @@
         </w:rPr>
         <w:t xml:space="preserve">                        </w:t>
       </w:r>
+      <w:r>
+        <w:rPr>
+          <w:sz w:val="24"/>
+          <w:szCs w:val="24"/>
+          <w:lang w:val="en-US"/>
+        </w:rPr>
+        <w:t>if (PORTAbits.RA1 == 1) {</w:t>
+      </w:r>
+    </w:p>
+    <w:p>
+      <w:pPr>
+        <w:rPr>
+          <w:sz w:val="24"/>
+          <w:szCs w:val="24"/>
+        </w:rPr>
+      </w:pPr>
+      <w:r>
+        <w:rPr>
+          <w:sz w:val="24"/>
+          <w:szCs w:val="24"/>
+          <w:lang w:val="en-US"/>
+        </w:rPr>
+        <w:t xml:space="preserve">                            </w:t>
+      </w:r>
+      <w:r>
+        <w:rPr>
+          <w:sz w:val="24"/>
+          <w:szCs w:val="24"/>
+        </w:rPr>
+        <w:t>//si fue presionado verificamos si el contador del</w:t>
+      </w:r>
+    </w:p>
+    <w:p>
+      <w:pPr>
+        <w:rPr>
+          <w:sz w:val="24"/>
+          <w:szCs w:val="24"/>
+        </w:rPr>
+      </w:pPr>
+      <w:r>
+        <w:rPr>
+          <w:sz w:val="24"/>
+          <w:szCs w:val="24"/>
+        </w:rPr>
+        <w:t xml:space="preserve">                            //jugador 1 =8</w:t>
+      </w:r>
+    </w:p>
+    <w:p>
+      <w:pPr>
+        <w:rPr>
+          <w:sz w:val="24"/>
+          <w:szCs w:val="24"/>
+        </w:rPr>
+      </w:pPr>
+      <w:r>
+        <w:rPr>
+          <w:sz w:val="24"/>
+          <w:szCs w:val="24"/>
+        </w:rPr>
+        <w:t xml:space="preserve">                            </w:t>
+      </w:r>
       <w:proofErr w:type="spellStart"/>
       <w:r>
         <w:rPr>
@@ -2113,544 +2168,484 @@
           <w:sz w:val="24"/>
           <w:szCs w:val="24"/>
         </w:rPr>
-        <w:t xml:space="preserve"> (PORTAbits.RA1 == 1) {</w:t>
-      </w:r>
-    </w:p>
-    <w:p>
-      <w:pPr>
-        <w:rPr>
-          <w:sz w:val="24"/>
-          <w:szCs w:val="24"/>
-        </w:rPr>
-      </w:pPr>
-      <w:r>
-        <w:rPr>
-          <w:sz w:val="24"/>
-          <w:szCs w:val="24"/>
-        </w:rPr>
-        <w:t xml:space="preserve">                            //si fue presionado verificamos si el contador del</w:t>
-      </w:r>
-    </w:p>
-    <w:p>
-      <w:pPr>
-        <w:rPr>
-          <w:sz w:val="24"/>
-          <w:szCs w:val="24"/>
-        </w:rPr>
-      </w:pPr>
-      <w:r>
-        <w:rPr>
-          <w:sz w:val="24"/>
-          <w:szCs w:val="24"/>
-        </w:rPr>
-        <w:t xml:space="preserve">                            //jugador 1 =8</w:t>
-      </w:r>
-    </w:p>
-    <w:p>
-      <w:pPr>
-        <w:rPr>
-          <w:sz w:val="24"/>
-          <w:szCs w:val="24"/>
-        </w:rPr>
-      </w:pPr>
-      <w:r>
-        <w:rPr>
-          <w:sz w:val="24"/>
-          <w:szCs w:val="24"/>
+        <w:t xml:space="preserve"> (J1 == 8) {</w:t>
+      </w:r>
+    </w:p>
+    <w:p>
+      <w:pPr>
+        <w:rPr>
+          <w:sz w:val="24"/>
+          <w:szCs w:val="24"/>
+        </w:rPr>
+      </w:pPr>
+      <w:r>
+        <w:rPr>
+          <w:sz w:val="24"/>
+          <w:szCs w:val="24"/>
+        </w:rPr>
+        <w:t xml:space="preserve">                                /*si es =8 encendemos el led que indica que gano</w:t>
+      </w:r>
+    </w:p>
+    <w:p>
+      <w:pPr>
+        <w:rPr>
+          <w:sz w:val="24"/>
+          <w:szCs w:val="24"/>
+        </w:rPr>
+      </w:pPr>
+      <w:r>
+        <w:rPr>
+          <w:sz w:val="24"/>
+          <w:szCs w:val="24"/>
+        </w:rPr>
+        <w:t xml:space="preserve">                               y salimos del ciclo de juego al ciclo principal*/</w:t>
+      </w:r>
+    </w:p>
+    <w:p>
+      <w:pPr>
+        <w:rPr>
+          <w:sz w:val="24"/>
+          <w:szCs w:val="24"/>
+          <w:lang w:val="en-US"/>
+        </w:rPr>
+      </w:pPr>
+      <w:r>
+        <w:rPr>
+          <w:sz w:val="24"/>
+          <w:szCs w:val="24"/>
+        </w:rPr>
+        <w:t xml:space="preserve">                                </w:t>
+      </w:r>
+      <w:r>
+        <w:rPr>
+          <w:sz w:val="24"/>
+          <w:szCs w:val="24"/>
+          <w:lang w:val="en-US"/>
+        </w:rPr>
+        <w:t xml:space="preserve">PORTEbits.RE0 = </w:t>
+      </w:r>
+      <w:proofErr w:type="gramStart"/>
+      <w:r>
+        <w:rPr>
+          <w:sz w:val="24"/>
+          <w:szCs w:val="24"/>
+          <w:lang w:val="en-US"/>
+        </w:rPr>
+        <w:t>1;</w:t>
+      </w:r>
+      <w:proofErr w:type="gramEnd"/>
+    </w:p>
+    <w:p>
+      <w:pPr>
+        <w:rPr>
+          <w:sz w:val="24"/>
+          <w:szCs w:val="24"/>
+          <w:lang w:val="en-US"/>
+        </w:rPr>
+      </w:pPr>
+      <w:r>
+        <w:rPr>
+          <w:sz w:val="24"/>
+          <w:szCs w:val="24"/>
+          <w:lang w:val="en-US"/>
+        </w:rPr>
+        <w:t xml:space="preserve">                                __</w:t>
+      </w:r>
+      <w:proofErr w:type="spellStart"/>
+      <w:r>
+        <w:rPr>
+          <w:sz w:val="24"/>
+          <w:szCs w:val="24"/>
+          <w:lang w:val="en-US"/>
+        </w:rPr>
+        <w:t>delay_</w:t>
+      </w:r>
+      <w:proofErr w:type="gramStart"/>
+      <w:r>
+        <w:rPr>
+          <w:sz w:val="24"/>
+          <w:szCs w:val="24"/>
+          <w:lang w:val="en-US"/>
+        </w:rPr>
+        <w:t>ms</w:t>
+      </w:r>
+      <w:proofErr w:type="spellEnd"/>
+      <w:r>
+        <w:rPr>
+          <w:sz w:val="24"/>
+          <w:szCs w:val="24"/>
+          <w:lang w:val="en-US"/>
+        </w:rPr>
+        <w:t>(</w:t>
+      </w:r>
+      <w:proofErr w:type="gramEnd"/>
+      <w:r>
+        <w:rPr>
+          <w:sz w:val="24"/>
+          <w:szCs w:val="24"/>
+          <w:lang w:val="en-US"/>
+        </w:rPr>
+        <w:t>1000);</w:t>
+      </w:r>
+    </w:p>
+    <w:p>
+      <w:pPr>
+        <w:rPr>
+          <w:sz w:val="24"/>
+          <w:szCs w:val="24"/>
+          <w:lang w:val="en-US"/>
+        </w:rPr>
+      </w:pPr>
+      <w:r>
+        <w:rPr>
+          <w:sz w:val="24"/>
+          <w:szCs w:val="24"/>
+          <w:lang w:val="en-US"/>
+        </w:rPr>
+        <w:t xml:space="preserve">                                flag = </w:t>
+      </w:r>
+      <w:proofErr w:type="gramStart"/>
+      <w:r>
+        <w:rPr>
+          <w:sz w:val="24"/>
+          <w:szCs w:val="24"/>
+          <w:lang w:val="en-US"/>
+        </w:rPr>
+        <w:t>2;</w:t>
+      </w:r>
+      <w:proofErr w:type="gramEnd"/>
+    </w:p>
+    <w:p>
+      <w:pPr>
+        <w:rPr>
+          <w:sz w:val="24"/>
+          <w:szCs w:val="24"/>
+          <w:lang w:val="en-US"/>
+        </w:rPr>
+      </w:pPr>
+      <w:r>
+        <w:rPr>
+          <w:sz w:val="24"/>
+          <w:szCs w:val="24"/>
+          <w:lang w:val="en-US"/>
+        </w:rPr>
+        <w:t xml:space="preserve">                            } else {</w:t>
+      </w:r>
+    </w:p>
+    <w:p>
+      <w:pPr>
+        <w:rPr>
+          <w:sz w:val="24"/>
+          <w:szCs w:val="24"/>
+        </w:rPr>
+      </w:pPr>
+      <w:r>
+        <w:rPr>
+          <w:sz w:val="24"/>
+          <w:szCs w:val="24"/>
+          <w:lang w:val="en-US"/>
+        </w:rPr>
+        <w:t xml:space="preserve">                                </w:t>
+      </w:r>
+      <w:r>
+        <w:rPr>
+          <w:sz w:val="24"/>
+          <w:szCs w:val="24"/>
+        </w:rPr>
+        <w:t>//si el contador no es =8 le cargamos el valor</w:t>
+      </w:r>
+    </w:p>
+    <w:p>
+      <w:pPr>
+        <w:rPr>
+          <w:sz w:val="24"/>
+          <w:szCs w:val="24"/>
+        </w:rPr>
+      </w:pPr>
+      <w:r>
+        <w:rPr>
+          <w:sz w:val="24"/>
+          <w:szCs w:val="24"/>
+        </w:rPr>
+        <w:t xml:space="preserve">                                //del array en de la posición J1 al puerto D                             </w:t>
+      </w:r>
+    </w:p>
+    <w:p>
+      <w:pPr>
+        <w:rPr>
+          <w:sz w:val="24"/>
+          <w:szCs w:val="24"/>
+        </w:rPr>
+      </w:pPr>
+      <w:r>
+        <w:rPr>
+          <w:sz w:val="24"/>
+          <w:szCs w:val="24"/>
+        </w:rPr>
+        <w:t xml:space="preserve">                                PORTD = count1[J1];</w:t>
+      </w:r>
+    </w:p>
+    <w:p>
+      <w:pPr>
+        <w:rPr>
+          <w:sz w:val="24"/>
+          <w:szCs w:val="24"/>
+        </w:rPr>
+      </w:pPr>
+      <w:r>
+        <w:rPr>
+          <w:sz w:val="24"/>
+          <w:szCs w:val="24"/>
+        </w:rPr>
+        <w:t xml:space="preserve">                                //y aumentamos en 1 el contador</w:t>
+      </w:r>
+    </w:p>
+    <w:p>
+      <w:pPr>
+        <w:rPr>
+          <w:sz w:val="24"/>
+          <w:szCs w:val="24"/>
+        </w:rPr>
+      </w:pPr>
+      <w:r>
+        <w:rPr>
+          <w:sz w:val="24"/>
+          <w:szCs w:val="24"/>
+        </w:rPr>
+        <w:t xml:space="preserve">                                J1++;</w:t>
+      </w:r>
+    </w:p>
+    <w:p>
+      <w:pPr>
+        <w:rPr>
+          <w:sz w:val="24"/>
+          <w:szCs w:val="24"/>
+        </w:rPr>
+      </w:pPr>
+      <w:r>
+        <w:rPr>
+          <w:sz w:val="24"/>
+          <w:szCs w:val="24"/>
+        </w:rPr>
+        <w:t xml:space="preserve">                            }</w:t>
+      </w:r>
+    </w:p>
+    <w:p>
+      <w:pPr>
+        <w:rPr>
+          <w:sz w:val="24"/>
+          <w:szCs w:val="24"/>
+        </w:rPr>
+      </w:pPr>
+      <w:r>
+        <w:rPr>
+          <w:sz w:val="24"/>
+          <w:szCs w:val="24"/>
+        </w:rPr>
+        <w:t xml:space="preserve">                        }</w:t>
+      </w:r>
+    </w:p>
+    <w:p>
+      <w:pPr>
+        <w:rPr>
+          <w:sz w:val="24"/>
+          <w:szCs w:val="24"/>
+        </w:rPr>
+      </w:pPr>
+      <w:r>
+        <w:rPr>
+          <w:sz w:val="24"/>
+          <w:szCs w:val="24"/>
+        </w:rPr>
+        <w:t xml:space="preserve">                    </w:t>
+      </w:r>
+      <w:proofErr w:type="gramStart"/>
+      <w:r>
+        <w:rPr>
+          <w:sz w:val="24"/>
+          <w:szCs w:val="24"/>
+        </w:rPr>
+        <w:t xml:space="preserve">}   </w:t>
+      </w:r>
+      <w:proofErr w:type="gramEnd"/>
+      <w:r>
+        <w:rPr>
+          <w:sz w:val="24"/>
+          <w:szCs w:val="24"/>
+        </w:rPr>
+        <w:t xml:space="preserve">  //verificamos si el </w:t>
+      </w:r>
+      <w:proofErr w:type="spellStart"/>
+      <w:r>
+        <w:rPr>
+          <w:sz w:val="24"/>
+          <w:szCs w:val="24"/>
+        </w:rPr>
+        <w:t>boton</w:t>
+      </w:r>
+      <w:proofErr w:type="spellEnd"/>
+      <w:r>
+        <w:rPr>
+          <w:sz w:val="24"/>
+          <w:szCs w:val="24"/>
+        </w:rPr>
+        <w:t xml:space="preserve"> del jugador 2 fue presionado </w:t>
+      </w:r>
+    </w:p>
+    <w:p>
+      <w:pPr>
+        <w:rPr>
+          <w:sz w:val="24"/>
+          <w:szCs w:val="24"/>
+        </w:rPr>
+      </w:pPr>
+      <w:r>
+        <w:rPr>
+          <w:sz w:val="24"/>
+          <w:szCs w:val="24"/>
+        </w:rPr>
+        <w:t xml:space="preserve">                        //esto con su respectivo </w:t>
+      </w:r>
+      <w:proofErr w:type="gramStart"/>
+      <w:r>
+        <w:rPr>
+          <w:sz w:val="24"/>
+          <w:szCs w:val="24"/>
+        </w:rPr>
+        <w:t>anti rebote</w:t>
+      </w:r>
+      <w:proofErr w:type="gramEnd"/>
+      <w:r>
+        <w:rPr>
+          <w:sz w:val="24"/>
+          <w:szCs w:val="24"/>
+        </w:rPr>
+        <w:t xml:space="preserve"> como el anterior</w:t>
+      </w:r>
+    </w:p>
+    <w:p>
+      <w:pPr>
+        <w:rPr>
+          <w:sz w:val="24"/>
+          <w:szCs w:val="24"/>
+          <w:lang w:val="en-US"/>
+        </w:rPr>
+      </w:pPr>
+      <w:r>
+        <w:rPr>
+          <w:sz w:val="24"/>
+          <w:szCs w:val="24"/>
+        </w:rPr>
+        <w:t xml:space="preserve">                    </w:t>
+      </w:r>
+      <w:r>
+        <w:rPr>
+          <w:sz w:val="24"/>
+          <w:szCs w:val="24"/>
+          <w:lang w:val="en-US"/>
+        </w:rPr>
+        <w:t>else if (PORTAbits.RA2 == 0) {</w:t>
+      </w:r>
+    </w:p>
+    <w:p>
+      <w:pPr>
+        <w:rPr>
+          <w:sz w:val="24"/>
+          <w:szCs w:val="24"/>
+          <w:lang w:val="en-US"/>
+        </w:rPr>
+      </w:pPr>
+      <w:r>
+        <w:rPr>
+          <w:sz w:val="24"/>
+          <w:szCs w:val="24"/>
+          <w:lang w:val="en-US"/>
+        </w:rPr>
+        <w:t xml:space="preserve">                        __</w:t>
+      </w:r>
+      <w:proofErr w:type="spellStart"/>
+      <w:r>
+        <w:rPr>
+          <w:sz w:val="24"/>
+          <w:szCs w:val="24"/>
+          <w:lang w:val="en-US"/>
+        </w:rPr>
+        <w:t>delay_</w:t>
+      </w:r>
+      <w:proofErr w:type="gramStart"/>
+      <w:r>
+        <w:rPr>
+          <w:sz w:val="24"/>
+          <w:szCs w:val="24"/>
+          <w:lang w:val="en-US"/>
+        </w:rPr>
+        <w:t>ms</w:t>
+      </w:r>
+      <w:proofErr w:type="spellEnd"/>
+      <w:r>
+        <w:rPr>
+          <w:sz w:val="24"/>
+          <w:szCs w:val="24"/>
+          <w:lang w:val="en-US"/>
+        </w:rPr>
+        <w:t>(</w:t>
+      </w:r>
+      <w:proofErr w:type="gramEnd"/>
+      <w:r>
+        <w:rPr>
+          <w:sz w:val="24"/>
+          <w:szCs w:val="24"/>
+          <w:lang w:val="en-US"/>
+        </w:rPr>
+        <w:t>40);</w:t>
+      </w:r>
+    </w:p>
+    <w:p>
+      <w:pPr>
+        <w:rPr>
+          <w:sz w:val="24"/>
+          <w:szCs w:val="24"/>
+          <w:lang w:val="en-US"/>
+        </w:rPr>
+      </w:pPr>
+      <w:r>
+        <w:rPr>
+          <w:sz w:val="24"/>
+          <w:szCs w:val="24"/>
+          <w:lang w:val="en-US"/>
+        </w:rPr>
+        <w:t xml:space="preserve">                        </w:t>
+      </w:r>
+      <w:r>
+        <w:rPr>
+          <w:sz w:val="24"/>
+          <w:szCs w:val="24"/>
+          <w:lang w:val="en-US"/>
+        </w:rPr>
+        <w:t>if (PORTAbits.RA2 == 1) {</w:t>
+      </w:r>
+    </w:p>
+    <w:p>
+      <w:pPr>
+        <w:rPr>
+          <w:sz w:val="24"/>
+          <w:szCs w:val="24"/>
+        </w:rPr>
+      </w:pPr>
+      <w:r>
+        <w:rPr>
+          <w:sz w:val="24"/>
+          <w:szCs w:val="24"/>
+          <w:lang w:val="en-US"/>
         </w:rPr>
         <w:t xml:space="preserve">                            </w:t>
       </w:r>
-      <w:proofErr w:type="spellStart"/>
-      <w:r>
-        <w:rPr>
-          <w:sz w:val="24"/>
-          <w:szCs w:val="24"/>
-        </w:rPr>
-        <w:t>if</w:t>
-      </w:r>
-      <w:proofErr w:type="spellEnd"/>
-      <w:r>
-        <w:rPr>
-          <w:sz w:val="24"/>
-          <w:szCs w:val="24"/>
-        </w:rPr>
-        <w:t xml:space="preserve"> (J1 == 8) {</w:t>
-      </w:r>
-    </w:p>
-    <w:p>
-      <w:pPr>
-        <w:rPr>
-          <w:sz w:val="24"/>
-          <w:szCs w:val="24"/>
-        </w:rPr>
-      </w:pPr>
-      <w:r>
-        <w:rPr>
-          <w:sz w:val="24"/>
-          <w:szCs w:val="24"/>
-        </w:rPr>
-        <w:t xml:space="preserve">                                /*si es =8 encendemos el led que indica que gano</w:t>
-      </w:r>
-    </w:p>
-    <w:p>
-      <w:pPr>
-        <w:rPr>
-          <w:sz w:val="24"/>
-          <w:szCs w:val="24"/>
-        </w:rPr>
-      </w:pPr>
-      <w:r>
-        <w:rPr>
-          <w:sz w:val="24"/>
-          <w:szCs w:val="24"/>
-        </w:rPr>
-        <w:t xml:space="preserve">                               y salimos del ciclo de juego al ciclo principal*/</w:t>
-      </w:r>
-    </w:p>
-    <w:p>
-      <w:pPr>
-        <w:rPr>
-          <w:sz w:val="24"/>
-          <w:szCs w:val="24"/>
-          <w:lang w:val="en-US"/>
-        </w:rPr>
-      </w:pPr>
-      <w:r>
-        <w:rPr>
-          <w:sz w:val="24"/>
-          <w:szCs w:val="24"/>
-        </w:rPr>
-        <w:t xml:space="preserve">                                </w:t>
-      </w:r>
-      <w:r>
-        <w:rPr>
-          <w:sz w:val="24"/>
-          <w:szCs w:val="24"/>
-          <w:lang w:val="en-US"/>
-        </w:rPr>
-        <w:t xml:space="preserve">PORTEbits.RE0 = </w:t>
-      </w:r>
-      <w:proofErr w:type="gramStart"/>
-      <w:r>
-        <w:rPr>
-          <w:sz w:val="24"/>
-          <w:szCs w:val="24"/>
-          <w:lang w:val="en-US"/>
-        </w:rPr>
-        <w:t>1;</w:t>
-      </w:r>
-      <w:proofErr w:type="gramEnd"/>
-    </w:p>
-    <w:p>
-      <w:pPr>
-        <w:rPr>
-          <w:sz w:val="24"/>
-          <w:szCs w:val="24"/>
-          <w:lang w:val="en-US"/>
-        </w:rPr>
-      </w:pPr>
-      <w:r>
-        <w:rPr>
-          <w:sz w:val="24"/>
-          <w:szCs w:val="24"/>
-          <w:lang w:val="en-US"/>
-        </w:rPr>
-        <w:t xml:space="preserve">                                __</w:t>
-      </w:r>
-      <w:proofErr w:type="spellStart"/>
-      <w:r>
-        <w:rPr>
-          <w:sz w:val="24"/>
-          <w:szCs w:val="24"/>
-          <w:lang w:val="en-US"/>
-        </w:rPr>
-        <w:t>delay_</w:t>
-      </w:r>
-      <w:proofErr w:type="gramStart"/>
-      <w:r>
-        <w:rPr>
-          <w:sz w:val="24"/>
-          <w:szCs w:val="24"/>
-          <w:lang w:val="en-US"/>
-        </w:rPr>
-        <w:t>ms</w:t>
-      </w:r>
-      <w:proofErr w:type="spellEnd"/>
-      <w:r>
-        <w:rPr>
-          <w:sz w:val="24"/>
-          <w:szCs w:val="24"/>
-          <w:lang w:val="en-US"/>
-        </w:rPr>
-        <w:t>(</w:t>
-      </w:r>
-      <w:proofErr w:type="gramEnd"/>
-      <w:r>
-        <w:rPr>
-          <w:sz w:val="24"/>
-          <w:szCs w:val="24"/>
-          <w:lang w:val="en-US"/>
-        </w:rPr>
-        <w:t>1000);</w:t>
-      </w:r>
-    </w:p>
-    <w:p>
-      <w:pPr>
-        <w:rPr>
-          <w:sz w:val="24"/>
-          <w:szCs w:val="24"/>
-          <w:lang w:val="en-US"/>
-        </w:rPr>
-      </w:pPr>
-      <w:r>
-        <w:rPr>
-          <w:sz w:val="24"/>
-          <w:szCs w:val="24"/>
-          <w:lang w:val="en-US"/>
-        </w:rPr>
-        <w:t xml:space="preserve">                                flag = </w:t>
-      </w:r>
-      <w:proofErr w:type="gramStart"/>
-      <w:r>
-        <w:rPr>
-          <w:sz w:val="24"/>
-          <w:szCs w:val="24"/>
-          <w:lang w:val="en-US"/>
-        </w:rPr>
-        <w:t>2;</w:t>
-      </w:r>
-      <w:proofErr w:type="gramEnd"/>
-    </w:p>
-    <w:p>
-      <w:pPr>
-        <w:rPr>
-          <w:sz w:val="24"/>
-          <w:szCs w:val="24"/>
-          <w:lang w:val="en-US"/>
-        </w:rPr>
-      </w:pPr>
-      <w:r>
-        <w:rPr>
-          <w:sz w:val="24"/>
-          <w:szCs w:val="24"/>
-          <w:lang w:val="en-US"/>
-        </w:rPr>
-        <w:t xml:space="preserve">                            } else {</w:t>
-      </w:r>
-    </w:p>
-    <w:p>
-      <w:pPr>
-        <w:rPr>
-          <w:sz w:val="24"/>
-          <w:szCs w:val="24"/>
-        </w:rPr>
-      </w:pPr>
-      <w:r>
-        <w:rPr>
-          <w:sz w:val="24"/>
-          <w:szCs w:val="24"/>
-          <w:lang w:val="en-US"/>
-        </w:rPr>
-        <w:t xml:space="preserve">                                </w:t>
-      </w:r>
-      <w:r>
-        <w:rPr>
-          <w:sz w:val="24"/>
-          <w:szCs w:val="24"/>
-        </w:rPr>
-        <w:t>//si el contador no es =8 le cargamos el valor</w:t>
-      </w:r>
-    </w:p>
-    <w:p>
-      <w:pPr>
-        <w:rPr>
-          <w:sz w:val="24"/>
-          <w:szCs w:val="24"/>
-        </w:rPr>
-      </w:pPr>
-      <w:r>
-        <w:rPr>
-          <w:sz w:val="24"/>
-          <w:szCs w:val="24"/>
-        </w:rPr>
-        <w:t xml:space="preserve">                                //del array en de la posición J1 al puerto D                             </w:t>
-      </w:r>
-    </w:p>
-    <w:p>
-      <w:pPr>
-        <w:rPr>
-          <w:sz w:val="24"/>
-          <w:szCs w:val="24"/>
-        </w:rPr>
-      </w:pPr>
-      <w:r>
-        <w:rPr>
-          <w:sz w:val="24"/>
-          <w:szCs w:val="24"/>
-        </w:rPr>
-        <w:t xml:space="preserve">                                PORTD = count1[J1];</w:t>
-      </w:r>
-    </w:p>
-    <w:p>
-      <w:pPr>
-        <w:rPr>
-          <w:sz w:val="24"/>
-          <w:szCs w:val="24"/>
-        </w:rPr>
-      </w:pPr>
-      <w:r>
-        <w:rPr>
-          <w:sz w:val="24"/>
-          <w:szCs w:val="24"/>
-        </w:rPr>
-        <w:t xml:space="preserve">                                //y aumentamos en 1 el contador</w:t>
-      </w:r>
-    </w:p>
-    <w:p>
-      <w:pPr>
-        <w:rPr>
-          <w:sz w:val="24"/>
-          <w:szCs w:val="24"/>
-        </w:rPr>
-      </w:pPr>
-      <w:r>
-        <w:rPr>
-          <w:sz w:val="24"/>
-          <w:szCs w:val="24"/>
-        </w:rPr>
-        <w:t xml:space="preserve">                                J1++;</w:t>
-      </w:r>
-    </w:p>
-    <w:p>
-      <w:pPr>
-        <w:rPr>
-          <w:sz w:val="24"/>
-          <w:szCs w:val="24"/>
-        </w:rPr>
-      </w:pPr>
-      <w:r>
-        <w:rPr>
-          <w:sz w:val="24"/>
-          <w:szCs w:val="24"/>
-        </w:rPr>
-        <w:t xml:space="preserve">                            }</w:t>
-      </w:r>
-    </w:p>
-    <w:p>
-      <w:pPr>
-        <w:rPr>
-          <w:sz w:val="24"/>
-          <w:szCs w:val="24"/>
-        </w:rPr>
-      </w:pPr>
-      <w:r>
-        <w:rPr>
-          <w:sz w:val="24"/>
-          <w:szCs w:val="24"/>
-        </w:rPr>
-        <w:t xml:space="preserve">                        }</w:t>
-      </w:r>
-    </w:p>
-    <w:p>
-      <w:pPr>
-        <w:rPr>
-          <w:sz w:val="24"/>
-          <w:szCs w:val="24"/>
-        </w:rPr>
-      </w:pPr>
-      <w:r>
-        <w:rPr>
-          <w:sz w:val="24"/>
-          <w:szCs w:val="24"/>
-        </w:rPr>
-        <w:t xml:space="preserve">                    </w:t>
-      </w:r>
-      <w:proofErr w:type="gramStart"/>
-      <w:r>
-        <w:rPr>
-          <w:sz w:val="24"/>
-          <w:szCs w:val="24"/>
-        </w:rPr>
-        <w:t xml:space="preserve">}   </w:t>
-      </w:r>
-      <w:proofErr w:type="gramEnd"/>
-      <w:r>
-        <w:rPr>
-          <w:sz w:val="24"/>
-          <w:szCs w:val="24"/>
-        </w:rPr>
-        <w:t xml:space="preserve">  //verificamos si el </w:t>
-      </w:r>
-      <w:proofErr w:type="spellStart"/>
-      <w:r>
-        <w:rPr>
-          <w:sz w:val="24"/>
-          <w:szCs w:val="24"/>
-        </w:rPr>
-        <w:t>boton</w:t>
-      </w:r>
-      <w:proofErr w:type="spellEnd"/>
-      <w:r>
-        <w:rPr>
-          <w:sz w:val="24"/>
-          <w:szCs w:val="24"/>
-        </w:rPr>
-        <w:t xml:space="preserve"> del jugador 2 fue presionado </w:t>
-      </w:r>
-    </w:p>
-    <w:p>
-      <w:pPr>
-        <w:rPr>
-          <w:sz w:val="24"/>
-          <w:szCs w:val="24"/>
-        </w:rPr>
-      </w:pPr>
-      <w:r>
-        <w:rPr>
-          <w:sz w:val="24"/>
-          <w:szCs w:val="24"/>
-        </w:rPr>
-        <w:t xml:space="preserve">                        //esto con su respectivo </w:t>
-      </w:r>
-      <w:proofErr w:type="gramStart"/>
-      <w:r>
-        <w:rPr>
-          <w:sz w:val="24"/>
-          <w:szCs w:val="24"/>
-        </w:rPr>
-        <w:t>anti rebote</w:t>
-      </w:r>
-      <w:proofErr w:type="gramEnd"/>
-      <w:r>
-        <w:rPr>
-          <w:sz w:val="24"/>
-          <w:szCs w:val="24"/>
-        </w:rPr>
-        <w:t xml:space="preserve"> como el anterior</w:t>
-      </w:r>
-    </w:p>
-    <w:p>
-      <w:pPr>
-        <w:rPr>
-          <w:sz w:val="24"/>
-          <w:szCs w:val="24"/>
-          <w:lang w:val="en-US"/>
-        </w:rPr>
-      </w:pPr>
-      <w:r>
-        <w:rPr>
-          <w:sz w:val="24"/>
-          <w:szCs w:val="24"/>
-        </w:rPr>
-        <w:t xml:space="preserve">                    </w:t>
-      </w:r>
-      <w:r>
-        <w:rPr>
-          <w:sz w:val="24"/>
-          <w:szCs w:val="24"/>
-          <w:lang w:val="en-US"/>
-        </w:rPr>
-        <w:t>else if (PORTAbits.RA2 == 0) {</w:t>
-      </w:r>
-    </w:p>
-    <w:p>
-      <w:pPr>
-        <w:rPr>
-          <w:sz w:val="24"/>
-          <w:szCs w:val="24"/>
-          <w:lang w:val="en-US"/>
-        </w:rPr>
-      </w:pPr>
-      <w:r>
-        <w:rPr>
-          <w:sz w:val="24"/>
-          <w:szCs w:val="24"/>
-          <w:lang w:val="en-US"/>
-        </w:rPr>
-        <w:t xml:space="preserve">                        __</w:t>
-      </w:r>
-      <w:proofErr w:type="spellStart"/>
-      <w:r>
-        <w:rPr>
-          <w:sz w:val="24"/>
-          <w:szCs w:val="24"/>
-          <w:lang w:val="en-US"/>
-        </w:rPr>
-        <w:t>delay_</w:t>
-      </w:r>
-      <w:proofErr w:type="gramStart"/>
-      <w:r>
-        <w:rPr>
-          <w:sz w:val="24"/>
-          <w:szCs w:val="24"/>
-          <w:lang w:val="en-US"/>
-        </w:rPr>
-        <w:t>ms</w:t>
-      </w:r>
-      <w:proofErr w:type="spellEnd"/>
-      <w:r>
-        <w:rPr>
-          <w:sz w:val="24"/>
-          <w:szCs w:val="24"/>
-          <w:lang w:val="en-US"/>
-        </w:rPr>
-        <w:t>(</w:t>
-      </w:r>
-      <w:proofErr w:type="gramEnd"/>
-      <w:r>
-        <w:rPr>
-          <w:sz w:val="24"/>
-          <w:szCs w:val="24"/>
-          <w:lang w:val="en-US"/>
-        </w:rPr>
-        <w:t>40);</w:t>
-      </w:r>
-    </w:p>
-    <w:p>
-      <w:pPr>
-        <w:rPr>
-          <w:sz w:val="24"/>
-          <w:szCs w:val="24"/>
-        </w:rPr>
-      </w:pPr>
-      <w:r>
-        <w:rPr>
-          <w:sz w:val="24"/>
-          <w:szCs w:val="24"/>
-          <w:lang w:val="en-US"/>
-        </w:rPr>
-        <w:t xml:space="preserve">                        </w:t>
-      </w:r>
-      <w:proofErr w:type="spellStart"/>
-      <w:r>
-        <w:rPr>
-          <w:sz w:val="24"/>
-          <w:szCs w:val="24"/>
-        </w:rPr>
-        <w:t>if</w:t>
-      </w:r>
-      <w:proofErr w:type="spellEnd"/>
-      <w:r>
-        <w:rPr>
-          <w:sz w:val="24"/>
-          <w:szCs w:val="24"/>
-        </w:rPr>
-        <w:t xml:space="preserve"> (PORTAbits.RA2 == 1) {</w:t>
-      </w:r>
-    </w:p>
-    <w:p>
-      <w:pPr>
-        <w:rPr>
-          <w:sz w:val="24"/>
-          <w:szCs w:val="24"/>
-        </w:rPr>
-      </w:pPr>
-      <w:r>
-        <w:rPr>
-          <w:sz w:val="24"/>
-          <w:szCs w:val="24"/>
-        </w:rPr>
-        <w:t xml:space="preserve">                            //si fue presionado verificamos si el contador del</w:t>
+      <w:r>
+        <w:rPr>
+          <w:sz w:val="24"/>
+          <w:szCs w:val="24"/>
+        </w:rPr>
+        <w:t>//si fue presionado verificamos si el contador del</w:t>
       </w:r>
     </w:p>
     <w:p>
@@ -3881,10 +3876,66 @@
     <w:p>
       <w:pPr>
         <w:rPr>
-          <w:sz w:val="24"/>
-          <w:szCs w:val="24"/>
-        </w:rPr>
-      </w:pPr>
+          <w:b/>
+          <w:bCs/>
+          <w:sz w:val="40"/>
+          <w:szCs w:val="40"/>
+        </w:rPr>
+      </w:pPr>
+      <w:proofErr w:type="gramStart"/>
+      <w:r>
+        <w:rPr>
+          <w:b/>
+          <w:bCs/>
+          <w:sz w:val="40"/>
+          <w:szCs w:val="40"/>
+        </w:rPr>
+        <w:t>Link</w:t>
+      </w:r>
+      <w:proofErr w:type="gramEnd"/>
+      <w:r>
+        <w:rPr>
+          <w:b/>
+          <w:bCs/>
+          <w:sz w:val="40"/>
+          <w:szCs w:val="40"/>
+        </w:rPr>
+        <w:t xml:space="preserve"> del repositorio</w:t>
+      </w:r>
+    </w:p>
+    <w:p>
+      <w:pPr>
+        <w:rPr>
+          <w:sz w:val="32"/>
+          <w:szCs w:val="32"/>
+        </w:rPr>
+      </w:pPr>
+      <w:hyperlink r:id="rId5" w:history="1">
+        <w:r>
+          <w:rPr>
+            <w:rStyle w:val="Hipervnculo"/>
+            <w:sz w:val="32"/>
+            <w:szCs w:val="32"/>
+          </w:rPr>
+          <w:t>https://github.com/sag18640/Electronic</w:t>
+        </w:r>
+        <w:r>
+          <w:rPr>
+            <w:rStyle w:val="Hipervnculo"/>
+            <w:sz w:val="32"/>
+            <w:szCs w:val="32"/>
+          </w:rPr>
+          <w:t>a</w:t>
+        </w:r>
+        <w:r>
+          <w:rPr>
+            <w:rStyle w:val="Hipervnculo"/>
+            <w:sz w:val="32"/>
+            <w:szCs w:val="32"/>
+          </w:rPr>
+          <w:t>_Digital_2.git</w:t>
+        </w:r>
+      </w:hyperlink>
     </w:p>
     <w:sectPr>
       <w:pgSz w:w="12240" w:h="15840"/>
@@ -4795,7 +4846,6 @@
     <w:name w:val="Hyperlink"/>
     <w:basedOn w:val="Fuentedeprrafopredeter"/>
     <w:uiPriority w:val="99"/>
-    <w:semiHidden/>
     <w:unhideWhenUsed/>
     <w:rsid w:val="001164B2"/>
     <w:rPr>
@@ -4813,6 +4863,30 @@
       <w:ind w:left="720"/>
       <w:contextualSpacing/>
     </w:pPr>
+  </w:style>
+  <w:style w:type="character" w:styleId="Mencinsinresolver">
+    <w:name w:val="Unresolved Mention"/>
+    <w:basedOn w:val="Fuentedeprrafopredeter"/>
+    <w:uiPriority w:val="99"/>
+    <w:semiHidden/>
+    <w:unhideWhenUsed/>
+    <w:rsid w:val="00277B92"/>
+    <w:rPr>
+      <w:color w:val="605E5C"/>
+      <w:shd w:val="clear" w:color="auto" w:fill="E1DFDD"/>
+    </w:rPr>
+  </w:style>
+  <w:style w:type="character" w:styleId="Hipervnculovisitado">
+    <w:name w:val="FollowedHyperlink"/>
+    <w:basedOn w:val="Fuentedeprrafopredeter"/>
+    <w:uiPriority w:val="99"/>
+    <w:semiHidden/>
+    <w:unhideWhenUsed/>
+    <w:rsid w:val="00277B92"/>
+    <w:rPr>
+      <w:color w:val="954F72" w:themeColor="followedHyperlink"/>
+      <w:u w:val="single"/>
+    </w:rPr>
   </w:style>
 </w:styles>
 </file>

</xml_diff>